<commit_message>
transaction history & logout
</commit_message>
<xml_diff>
--- a/document/bank_design.docx
+++ b/document/bank_design.docx
@@ -994,6 +994,24 @@
         </w:rPr>
         <w:t xml:space="preserve">Người được quyền loại bỏ 1 tài khoản ngân hàng: Nhân viên ngân hàng </w:t>
       </w:r>
+      <w:r>
+        <w:rPr>
+          <w:rFonts w:eastAsia="Noto Sans CJK JP" w:ascii="Times New Roman" w:hAnsi="Times New Roman"/>
+          <w:b/>
+          <w:bCs/>
+          <w:i w:val="false"/>
+          <w:caps w:val="false"/>
+          <w:smallCaps w:val="false"/>
+          <w:strike w:val="false"/>
+          <w:dstrike w:val="false"/>
+          <w:color w:val="000000"/>
+          <w:sz w:val="28"/>
+          <w:szCs w:val="28"/>
+          <w:u w:val="none"/>
+          <w:effect w:val="none"/>
+        </w:rPr>
+        <w:t>(OMIT)</w:t>
+      </w:r>
     </w:p>
     <w:p>
       <w:pPr>
@@ -3492,7 +3510,170 @@
           <w:u w:val="none"/>
           <w:effect w:val="none"/>
         </w:rPr>
-        <w:t xml:space="preserve">Bảng </w:t>
+        <w:t>Bảng thông tin đăng nhập (Login Information)</w:t>
+      </w:r>
+    </w:p>
+    <w:p>
+      <w:pPr>
+        <w:pStyle w:val="TextBody"/>
+        <w:bidi w:val="0"/>
+        <w:spacing w:lineRule="auto" w:line="331" w:before="0" w:after="0"/>
+        <w:jc w:val="both"/>
+        <w:rPr/>
+      </w:pPr>
+      <w:r>
+        <w:rPr>
+          <w:rFonts w:eastAsia="Noto Sans CJK JP" w:ascii="Noto Sans CJK JP" w:hAnsi="Noto Sans CJK JP"/>
+          <w:b w:val="false"/>
+          <w:i w:val="false"/>
+          <w:caps w:val="false"/>
+          <w:smallCaps w:val="false"/>
+          <w:strike w:val="false"/>
+          <w:dstrike w:val="false"/>
+          <w:color w:val="000000"/>
+          <w:sz w:val="28"/>
+          <w:szCs w:val="28"/>
+          <w:u w:val="none"/>
+          <w:effect w:val="none"/>
+        </w:rPr>
+        <w:t xml:space="preserve">+ </w:t>
+      </w:r>
+      <w:r>
+        <w:rPr>
+          <w:rFonts w:ascii="Noto Sans CJK JP" w:hAnsi="Noto Sans CJK JP" w:eastAsia="Noto Sans CJK JP"/>
+          <w:b w:val="false"/>
+          <w:i w:val="false"/>
+          <w:caps w:val="false"/>
+          <w:smallCaps w:val="false"/>
+          <w:strike w:val="false"/>
+          <w:dstrike w:val="false"/>
+          <w:color w:val="000000"/>
+          <w:sz w:val="28"/>
+          <w:szCs w:val="28"/>
+          <w:u w:val="none"/>
+          <w:effect w:val="none"/>
+        </w:rPr>
+        <w:t>銀行口座番号　</w:t>
+      </w:r>
+      <w:r>
+        <w:rPr>
+          <w:rFonts w:eastAsia="Noto Sans CJK JP" w:ascii="Noto Sans CJK JP" w:hAnsi="Noto Sans CJK JP"/>
+          <w:b w:val="false"/>
+          <w:i w:val="false"/>
+          <w:caps w:val="false"/>
+          <w:smallCaps w:val="false"/>
+          <w:strike w:val="false"/>
+          <w:dstrike w:val="false"/>
+          <w:color w:val="000000"/>
+          <w:sz w:val="28"/>
+          <w:szCs w:val="28"/>
+          <w:u w:val="none"/>
+          <w:effect w:val="none"/>
+        </w:rPr>
+        <w:t>(</w:t>
+      </w:r>
+      <w:r>
+        <w:rPr>
+          <w:rFonts w:ascii="Noto Sans CJK JP" w:hAnsi="Noto Sans CJK JP" w:eastAsia="Noto Sans CJK JP"/>
+          <w:b w:val="false"/>
+          <w:i w:val="false"/>
+          <w:caps w:val="false"/>
+          <w:smallCaps w:val="false"/>
+          <w:strike w:val="false"/>
+          <w:dstrike w:val="false"/>
+          <w:color w:val="000000"/>
+          <w:sz w:val="28"/>
+          <w:szCs w:val="28"/>
+          <w:u w:val="none"/>
+          <w:effect w:val="none"/>
+        </w:rPr>
+        <w:t>ユーザー表を参照する外部キー</w:t>
+      </w:r>
+      <w:r>
+        <w:rPr>
+          <w:rFonts w:eastAsia="Noto Sans CJK JP" w:ascii="Noto Sans CJK JP" w:hAnsi="Noto Sans CJK JP"/>
+          <w:b w:val="false"/>
+          <w:i w:val="false"/>
+          <w:caps w:val="false"/>
+          <w:smallCaps w:val="false"/>
+          <w:strike w:val="false"/>
+          <w:dstrike w:val="false"/>
+          <w:color w:val="000000"/>
+          <w:sz w:val="28"/>
+          <w:szCs w:val="28"/>
+          <w:u w:val="none"/>
+          <w:effect w:val="none"/>
+        </w:rPr>
+        <w:t>)</w:t>
+      </w:r>
+    </w:p>
+    <w:p>
+      <w:pPr>
+        <w:pStyle w:val="TextBody"/>
+        <w:bidi w:val="0"/>
+        <w:spacing w:lineRule="auto" w:line="331" w:before="0" w:after="0"/>
+        <w:jc w:val="both"/>
+        <w:rPr/>
+      </w:pPr>
+      <w:r>
+        <w:rPr>
+          <w:rFonts w:ascii="Times New Roman" w:hAnsi="Times New Roman"/>
+          <w:b w:val="false"/>
+          <w:i w:val="false"/>
+          <w:caps w:val="false"/>
+          <w:smallCaps w:val="false"/>
+          <w:strike w:val="false"/>
+          <w:dstrike w:val="false"/>
+          <w:color w:val="000000"/>
+          <w:sz w:val="28"/>
+          <w:szCs w:val="28"/>
+          <w:u w:val="none"/>
+          <w:effect w:val="none"/>
+        </w:rPr>
+        <w:t>Số tài khoản (khóa ngoài liên kết đến số tài khoản ở bảng khách hàng)</w:t>
+      </w:r>
+    </w:p>
+    <w:p>
+      <w:pPr>
+        <w:pStyle w:val="TextBody"/>
+        <w:bidi w:val="0"/>
+        <w:spacing w:lineRule="auto" w:line="331" w:before="0" w:after="0"/>
+        <w:jc w:val="both"/>
+        <w:rPr/>
+      </w:pPr>
+      <w:r>
+        <w:rPr>
+          <w:rFonts w:eastAsia="Noto Sans CJK JP" w:ascii="Noto Sans CJK JP" w:hAnsi="Noto Sans CJK JP"/>
+          <w:b w:val="false"/>
+          <w:i w:val="false"/>
+          <w:caps w:val="false"/>
+          <w:smallCaps w:val="false"/>
+          <w:strike w:val="false"/>
+          <w:dstrike w:val="false"/>
+          <w:color w:val="000000"/>
+          <w:sz w:val="28"/>
+          <w:szCs w:val="28"/>
+          <w:u w:val="none"/>
+          <w:effect w:val="none"/>
+        </w:rPr>
+        <w:t xml:space="preserve">+ </w:t>
+      </w:r>
+      <w:r>
+        <w:rPr>
+          <w:rFonts w:ascii="Noto Sans CJK JP" w:hAnsi="Noto Sans CJK JP" w:eastAsia="Noto Sans CJK JP"/>
+          <w:b w:val="false"/>
+          <w:i w:val="false"/>
+          <w:caps w:val="false"/>
+          <w:smallCaps w:val="false"/>
+          <w:strike w:val="false"/>
+          <w:dstrike w:val="false"/>
+          <w:color w:val="000000"/>
+          <w:sz w:val="28"/>
+          <w:szCs w:val="28"/>
+          <w:u w:val="none"/>
+          <w:effect w:val="none"/>
+        </w:rPr>
+        <w:t>ログイン名</w:t>
       </w:r>
       <w:r>
         <w:rPr>
@@ -3509,7 +3690,67 @@
           <w:u w:val="none"/>
           <w:effect w:val="none"/>
         </w:rPr>
-        <w:t xml:space="preserve">thông tin </w:t>
+        <w:t>Tên đăng nhập</w:t>
+      </w:r>
+    </w:p>
+    <w:p>
+      <w:pPr>
+        <w:pStyle w:val="TextBody"/>
+        <w:bidi w:val="0"/>
+        <w:spacing w:lineRule="auto" w:line="331" w:before="0" w:after="0"/>
+        <w:jc w:val="both"/>
+        <w:rPr/>
+      </w:pPr>
+      <w:r>
+        <w:rPr>
+          <w:rFonts w:eastAsia="Noto Sans CJK JP" w:ascii="Noto Sans CJK JP" w:hAnsi="Noto Sans CJK JP"/>
+          <w:b w:val="false"/>
+          <w:i w:val="false"/>
+          <w:caps w:val="false"/>
+          <w:smallCaps w:val="false"/>
+          <w:strike w:val="false"/>
+          <w:dstrike w:val="false"/>
+          <w:color w:val="000000"/>
+          <w:sz w:val="28"/>
+          <w:szCs w:val="28"/>
+          <w:u w:val="none"/>
+          <w:effect w:val="none"/>
+        </w:rPr>
+        <w:t xml:space="preserve">+ </w:t>
+      </w:r>
+      <w:r>
+        <w:rPr>
+          <w:rFonts w:ascii="Noto Sans CJK JP" w:hAnsi="Noto Sans CJK JP" w:eastAsia="Noto Sans CJK JP"/>
+          <w:b w:val="false"/>
+          <w:i w:val="false"/>
+          <w:caps w:val="false"/>
+          <w:smallCaps w:val="false"/>
+          <w:strike w:val="false"/>
+          <w:dstrike w:val="false"/>
+          <w:color w:val="000000"/>
+          <w:sz w:val="28"/>
+          <w:szCs w:val="28"/>
+          <w:u w:val="none"/>
+          <w:effect w:val="none"/>
+        </w:rPr>
+        <w:t>パスワード</w:t>
+      </w:r>
+      <w:r>
+        <w:rPr>
+          <w:rFonts w:ascii="Arial" w:hAnsi="Arial" w:eastAsia="Noto Sans CJK JP"/>
+          <w:b w:val="false"/>
+          <w:i w:val="false"/>
+          <w:caps w:val="false"/>
+          <w:smallCaps w:val="false"/>
+          <w:strike w:val="false"/>
+          <w:dstrike w:val="false"/>
+          <w:color w:val="000000"/>
+          <w:sz w:val="28"/>
+          <w:szCs w:val="28"/>
+          <w:u w:val="none"/>
+          <w:effect w:val="none"/>
+        </w:rPr>
+        <w:t xml:space="preserve"> </w:t>
       </w:r>
       <w:r>
         <w:rPr>
@@ -3526,281 +3767,7 @@
           <w:u w:val="none"/>
           <w:effect w:val="none"/>
         </w:rPr>
-        <w:t>đăng nhập (Login Information)</w:t>
-      </w:r>
-    </w:p>
-    <w:p>
-      <w:pPr>
-        <w:pStyle w:val="TextBody"/>
-        <w:bidi w:val="0"/>
-        <w:spacing w:lineRule="auto" w:line="331" w:before="0" w:after="0"/>
-        <w:jc w:val="both"/>
-        <w:rPr/>
-      </w:pPr>
-      <w:r>
-        <w:rPr>
-          <w:rFonts w:eastAsia="Noto Sans CJK JP" w:ascii="Noto Sans CJK JP" w:hAnsi="Noto Sans CJK JP"/>
-          <w:b w:val="false"/>
-          <w:i w:val="false"/>
-          <w:caps w:val="false"/>
-          <w:smallCaps w:val="false"/>
-          <w:strike w:val="false"/>
-          <w:dstrike w:val="false"/>
-          <w:color w:val="000000"/>
-          <w:sz w:val="28"/>
-          <w:szCs w:val="28"/>
-          <w:u w:val="none"/>
-          <w:effect w:val="none"/>
-        </w:rPr>
-        <w:t xml:space="preserve">+ </w:t>
-      </w:r>
-      <w:r>
-        <w:rPr>
-          <w:rFonts w:ascii="Noto Sans CJK JP" w:hAnsi="Noto Sans CJK JP" w:eastAsia="Noto Sans CJK JP"/>
-          <w:b w:val="false"/>
-          <w:i w:val="false"/>
-          <w:caps w:val="false"/>
-          <w:smallCaps w:val="false"/>
-          <w:strike w:val="false"/>
-          <w:dstrike w:val="false"/>
-          <w:color w:val="000000"/>
-          <w:sz w:val="28"/>
-          <w:szCs w:val="28"/>
-          <w:u w:val="none"/>
-          <w:effect w:val="none"/>
-        </w:rPr>
-        <w:t>銀行口座番号　</w:t>
-      </w:r>
-      <w:r>
-        <w:rPr>
-          <w:rFonts w:eastAsia="Noto Sans CJK JP" w:ascii="Noto Sans CJK JP" w:hAnsi="Noto Sans CJK JP"/>
-          <w:b w:val="false"/>
-          <w:i w:val="false"/>
-          <w:caps w:val="false"/>
-          <w:smallCaps w:val="false"/>
-          <w:strike w:val="false"/>
-          <w:dstrike w:val="false"/>
-          <w:color w:val="000000"/>
-          <w:sz w:val="28"/>
-          <w:szCs w:val="28"/>
-          <w:u w:val="none"/>
-          <w:effect w:val="none"/>
-        </w:rPr>
-        <w:t>(</w:t>
-      </w:r>
-      <w:r>
-        <w:rPr>
-          <w:rFonts w:ascii="Noto Sans CJK JP" w:hAnsi="Noto Sans CJK JP" w:eastAsia="Noto Sans CJK JP"/>
-          <w:b w:val="false"/>
-          <w:i w:val="false"/>
-          <w:caps w:val="false"/>
-          <w:smallCaps w:val="false"/>
-          <w:strike w:val="false"/>
-          <w:dstrike w:val="false"/>
-          <w:color w:val="000000"/>
-          <w:sz w:val="28"/>
-          <w:szCs w:val="28"/>
-          <w:u w:val="none"/>
-          <w:effect w:val="none"/>
-        </w:rPr>
-        <w:t>ユーザー表を参照する外部キー</w:t>
-      </w:r>
-      <w:r>
-        <w:rPr>
-          <w:rFonts w:eastAsia="Noto Sans CJK JP" w:ascii="Noto Sans CJK JP" w:hAnsi="Noto Sans CJK JP"/>
-          <w:b w:val="false"/>
-          <w:i w:val="false"/>
-          <w:caps w:val="false"/>
-          <w:smallCaps w:val="false"/>
-          <w:strike w:val="false"/>
-          <w:dstrike w:val="false"/>
-          <w:color w:val="000000"/>
-          <w:sz w:val="28"/>
-          <w:szCs w:val="28"/>
-          <w:u w:val="none"/>
-          <w:effect w:val="none"/>
-        </w:rPr>
-        <w:t>)</w:t>
-      </w:r>
-    </w:p>
-    <w:p>
-      <w:pPr>
-        <w:pStyle w:val="TextBody"/>
-        <w:bidi w:val="0"/>
-        <w:spacing w:lineRule="auto" w:line="331" w:before="0" w:after="0"/>
-        <w:jc w:val="both"/>
-        <w:rPr/>
-      </w:pPr>
-      <w:r>
-        <w:rPr>
-          <w:rFonts w:ascii="Times New Roman" w:hAnsi="Times New Roman"/>
-          <w:b w:val="false"/>
-          <w:i w:val="false"/>
-          <w:caps w:val="false"/>
-          <w:smallCaps w:val="false"/>
-          <w:strike w:val="false"/>
-          <w:dstrike w:val="false"/>
-          <w:color w:val="000000"/>
-          <w:sz w:val="28"/>
-          <w:szCs w:val="28"/>
-          <w:u w:val="none"/>
-          <w:effect w:val="none"/>
-        </w:rPr>
-        <w:t>Số tài khoản (khóa ngoài liên kết đến số tài khoản ở bảng khách hàng)</w:t>
-      </w:r>
-    </w:p>
-    <w:p>
-      <w:pPr>
-        <w:pStyle w:val="TextBody"/>
-        <w:bidi w:val="0"/>
-        <w:spacing w:lineRule="auto" w:line="331" w:before="0" w:after="0"/>
-        <w:jc w:val="both"/>
-        <w:rPr/>
-      </w:pPr>
-      <w:r>
-        <w:rPr>
-          <w:rFonts w:eastAsia="Noto Sans CJK JP" w:ascii="Noto Sans CJK JP" w:hAnsi="Noto Sans CJK JP"/>
-          <w:b w:val="false"/>
-          <w:i w:val="false"/>
-          <w:caps w:val="false"/>
-          <w:smallCaps w:val="false"/>
-          <w:strike w:val="false"/>
-          <w:dstrike w:val="false"/>
-          <w:color w:val="000000"/>
-          <w:sz w:val="28"/>
-          <w:szCs w:val="28"/>
-          <w:u w:val="none"/>
-          <w:effect w:val="none"/>
-        </w:rPr>
-        <w:t xml:space="preserve">+ </w:t>
-      </w:r>
-      <w:r>
-        <w:rPr>
-          <w:rFonts w:ascii="Noto Sans CJK JP" w:hAnsi="Noto Sans CJK JP" w:eastAsia="Noto Sans CJK JP"/>
-          <w:b w:val="false"/>
-          <w:i w:val="false"/>
-          <w:caps w:val="false"/>
-          <w:smallCaps w:val="false"/>
-          <w:strike w:val="false"/>
-          <w:dstrike w:val="false"/>
-          <w:color w:val="000000"/>
-          <w:sz w:val="28"/>
-          <w:szCs w:val="28"/>
-          <w:u w:val="none"/>
-          <w:effect w:val="none"/>
-        </w:rPr>
-        <w:t>ログイン名</w:t>
-      </w:r>
-      <w:r>
-        <w:rPr>
-          <w:rFonts w:eastAsia="Noto Sans CJK JP" w:ascii="Times New Roman" w:hAnsi="Times New Roman"/>
-          <w:b w:val="false"/>
-          <w:i w:val="false"/>
-          <w:caps w:val="false"/>
-          <w:smallCaps w:val="false"/>
-          <w:strike w:val="false"/>
-          <w:dstrike w:val="false"/>
-          <w:color w:val="000000"/>
-          <w:sz w:val="28"/>
-          <w:szCs w:val="28"/>
-          <w:u w:val="none"/>
-          <w:effect w:val="none"/>
-        </w:rPr>
-        <w:t>Tên đăng nhập</w:t>
-      </w:r>
-    </w:p>
-    <w:p>
-      <w:pPr>
-        <w:pStyle w:val="TextBody"/>
-        <w:bidi w:val="0"/>
-        <w:spacing w:lineRule="auto" w:line="331" w:before="0" w:after="0"/>
-        <w:jc w:val="both"/>
-        <w:rPr/>
-      </w:pPr>
-      <w:r>
-        <w:rPr>
-          <w:rFonts w:eastAsia="Noto Sans CJK JP" w:ascii="Noto Sans CJK JP" w:hAnsi="Noto Sans CJK JP"/>
-          <w:b w:val="false"/>
-          <w:i w:val="false"/>
-          <w:caps w:val="false"/>
-          <w:smallCaps w:val="false"/>
-          <w:strike w:val="false"/>
-          <w:dstrike w:val="false"/>
-          <w:color w:val="000000"/>
-          <w:sz w:val="28"/>
-          <w:szCs w:val="28"/>
-          <w:u w:val="none"/>
-          <w:effect w:val="none"/>
-        </w:rPr>
-        <w:t xml:space="preserve">+ </w:t>
-      </w:r>
-      <w:r>
-        <w:rPr>
-          <w:rFonts w:ascii="Noto Sans CJK JP" w:hAnsi="Noto Sans CJK JP" w:eastAsia="Noto Sans CJK JP"/>
-          <w:b w:val="false"/>
-          <w:i w:val="false"/>
-          <w:caps w:val="false"/>
-          <w:smallCaps w:val="false"/>
-          <w:strike w:val="false"/>
-          <w:dstrike w:val="false"/>
-          <w:color w:val="000000"/>
-          <w:sz w:val="28"/>
-          <w:szCs w:val="28"/>
-          <w:u w:val="none"/>
-          <w:effect w:val="none"/>
-        </w:rPr>
-        <w:t>パスワード</w:t>
-      </w:r>
-      <w:r>
-        <w:rPr>
-          <w:rFonts w:ascii="Arial" w:hAnsi="Arial" w:eastAsia="Noto Sans CJK JP"/>
-          <w:b w:val="false"/>
-          <w:i w:val="false"/>
-          <w:caps w:val="false"/>
-          <w:smallCaps w:val="false"/>
-          <w:strike w:val="false"/>
-          <w:dstrike w:val="false"/>
-          <w:color w:val="000000"/>
-          <w:sz w:val="28"/>
-          <w:szCs w:val="28"/>
-          <w:u w:val="none"/>
-          <w:effect w:val="none"/>
-        </w:rPr>
-        <w:t xml:space="preserve"> </w:t>
-      </w:r>
-      <w:r>
-        <w:rPr>
-          <w:rFonts w:eastAsia="Noto Sans CJK JP" w:ascii="Times New Roman" w:hAnsi="Times New Roman"/>
-          <w:b w:val="false"/>
-          <w:i w:val="false"/>
-          <w:caps w:val="false"/>
-          <w:smallCaps w:val="false"/>
-          <w:strike w:val="false"/>
-          <w:dstrike w:val="false"/>
-          <w:color w:val="000000"/>
-          <w:sz w:val="28"/>
-          <w:szCs w:val="28"/>
-          <w:u w:val="none"/>
-          <w:effect w:val="none"/>
-        </w:rPr>
-        <w:t>Mật khẩu (</w:t>
-      </w:r>
-      <w:r>
-        <w:rPr>
-          <w:rFonts w:eastAsia="Noto Sans CJK JP" w:ascii="Times New Roman" w:hAnsi="Times New Roman"/>
-          <w:b w:val="false"/>
-          <w:i w:val="false"/>
-          <w:caps w:val="false"/>
-          <w:smallCaps w:val="false"/>
-          <w:strike w:val="false"/>
-          <w:dstrike w:val="false"/>
-          <w:color w:val="000000"/>
-          <w:sz w:val="28"/>
-          <w:szCs w:val="28"/>
-          <w:u w:val="none"/>
-          <w:effect w:val="none"/>
-        </w:rPr>
-        <w:t xml:space="preserve">lưu mật khẩu đã được băm) </w:t>
+        <w:t xml:space="preserve">Mật khẩu (lưu mật khẩu đã được băm) </w:t>
       </w:r>
     </w:p>
     <w:p>

</xml_diff>